<commit_message>
Initial for Project 3
</commit_message>
<xml_diff>
--- a/Project_2/Project_2.docx
+++ b/Project_2/Project_2.docx
@@ -829,7 +829,7 @@
           </mc:Choice>
           <mc:Fallback>
             <w:pict>
-              <v:rect w14:anchorId="3BE09096" id="Rectangle 1" o:spid="_x0000_s1026" style="position:absolute;margin-left:359.75pt;margin-top:138.7pt;width:69.95pt;height:16.7pt;z-index:251661312;visibility:visible;mso-wrap-style:square;mso-wrap-distance-left:9pt;mso-wrap-distance-top:0;mso-wrap-distance-right:9pt;mso-wrap-distance-bottom:0;mso-position-horizontal:absolute;mso-position-horizontal-relative:text;mso-position-vertical:absolute;mso-position-vertical-relative:text;v-text-anchor:middle" o:gfxdata="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" filled="f" strokecolor="red" strokeweight="1.5pt"/>
+              <v:rect w14:anchorId="651BFB6C" id="Rectangle 1" o:spid="_x0000_s1026" style="position:absolute;margin-left:359.75pt;margin-top:138.7pt;width:69.95pt;height:16.7pt;z-index:251661312;visibility:visible;mso-wrap-style:square;mso-wrap-distance-left:9pt;mso-wrap-distance-top:0;mso-wrap-distance-right:9pt;mso-wrap-distance-bottom:0;mso-position-horizontal:absolute;mso-position-horizontal-relative:text;mso-position-vertical:absolute;mso-position-vertical-relative:text;v-text-anchor:middle" o:gfxdata="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" filled="f" strokecolor="red" strokeweight="1.5pt"/>
             </w:pict>
           </mc:Fallback>
         </mc:AlternateContent>
@@ -903,7 +903,7 @@
           </mc:Choice>
           <mc:Fallback>
             <w:pict>
-              <v:rect w14:anchorId="2C831384" id="Rectangle 1" o:spid="_x0000_s1026" style="position:absolute;margin-left:215.2pt;margin-top:122.25pt;width:69.95pt;height:16.7pt;z-index:251659264;visibility:visible;mso-wrap-style:square;mso-wrap-distance-left:9pt;mso-wrap-distance-top:0;mso-wrap-distance-right:9pt;mso-wrap-distance-bottom:0;mso-position-horizontal:absolute;mso-position-horizontal-relative:text;mso-position-vertical:absolute;mso-position-vertical-relative:text;v-text-anchor:middle" o:gfxdata="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" filled="f" strokecolor="red" strokeweight="1.5pt"/>
+              <v:rect w14:anchorId="0A94A27D" id="Rectangle 1" o:spid="_x0000_s1026" style="position:absolute;margin-left:215.2pt;margin-top:122.25pt;width:69.95pt;height:16.7pt;z-index:251659264;visibility:visible;mso-wrap-style:square;mso-wrap-distance-left:9pt;mso-wrap-distance-top:0;mso-wrap-distance-right:9pt;mso-wrap-distance-bottom:0;mso-position-horizontal:absolute;mso-position-horizontal-relative:text;mso-position-vertical:absolute;mso-position-vertical-relative:text;v-text-anchor:middle" o:gfxdata="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" filled="f" strokecolor="red" strokeweight="1.5pt"/>
             </w:pict>
           </mc:Fallback>
         </mc:AlternateContent>

</xml_diff>